<commit_message>
Update Constitution of The UTDallas Young Democratic Socialists of America.docx
</commit_message>
<xml_diff>
--- a/Constitution and Rules/Constitution of The UTDallas Young Democratic Socialists of America.docx
+++ b/Constitution and Rules/Constitution of The UTDallas Young Democratic Socialists of America.docx
@@ -13,7 +13,7 @@
     <w:p/>
     <w:p>
       <w:r>
-        <w:t>The UTDallas Young Democratic Socialists of America club (hereafter “this club”) shall strive to cause change in our campus and communities. This club will focus on education and nonviolent action through socialist ideology to seek the changes th</w:t>
+        <w:t>Preamble: The UTDallas Young Democratic Socialists of America club (hereafter “this club”) shall strive to cause change in our campus and communities. This club will focus on education and nonviolent action through socialist ideology to seek the changes th</w:t>
       </w:r>
       <w:r>
         <w:t xml:space="preserve">at our members wish to see. </w:t>
@@ -22,15 +22,15 @@
     <w:p/>
     <w:p>
       <w:r>
-        <w:t xml:space="preserve">Article I. </w:t>
-      </w:r>
-      <w:r>
-        <w:t xml:space="preserve">Elections </w:t>
-      </w:r>
-    </w:p>
-    <w:p>
-      <w:pPr>
-        <w:ind w:left="720"/>
+        <w:t>Club Functioning:</w:t>
+      </w:r>
+    </w:p>
+    <w:p>
+      <w:pPr>
+        <w:numPr>
+          <w:ilvl w:val="0"/>
+          <w:numId w:val="1"/>
+        </w:numPr>
       </w:pPr>
       <w:r>
         <w:t xml:space="preserve">This club will be run democratically, with elections for all existing positions carried out every semester. </w:t>
@@ -55,10 +55,7 @@
         </w:numPr>
       </w:pPr>
       <w:r>
-        <w:t>Elections may be called more often, as needed for forming or reorganizing committees</w:t>
-      </w:r>
-      <w:r>
-        <w:t xml:space="preserve"> or for recalling and replacing officers. </w:t>
+        <w:t>Elections may be called more often, as needed for forming or reorganizing committees.</w:t>
       </w:r>
     </w:p>
     <w:p>
@@ -69,30 +66,15 @@
         </w:numPr>
       </w:pPr>
       <w:r>
-        <w:t>Only curre</w:t>
-      </w:r>
-      <w:r>
-        <w:t>nt, dues paying members of the N</w:t>
-      </w:r>
-      <w:r>
-        <w:t>ational DSA may vote.</w:t>
-      </w:r>
-    </w:p>
-    <w:p/>
-    <w:p>
-      <w:r>
-        <w:t>Article II.</w:t>
-      </w:r>
-      <w:r>
-        <w:t xml:space="preserve"> Working Groups</w:t>
-      </w:r>
-      <w:r>
-        <w:tab/>
-      </w:r>
-    </w:p>
-    <w:p>
-      <w:pPr>
-        <w:ind w:left="720"/>
+        <w:t>Only current, dues paying members of the national DSA may vote.</w:t>
+      </w:r>
+    </w:p>
+    <w:p>
+      <w:pPr>
+        <w:numPr>
+          <w:ilvl w:val="0"/>
+          <w:numId w:val="1"/>
+        </w:numPr>
       </w:pPr>
       <w:r>
         <w:t>This club will be decentralized, all duties not assigned to an officer position will be left to</w:t>
@@ -147,26 +129,6 @@
         <w:t xml:space="preserve"> be decided upon by the members interested in starting the working group. </w:t>
       </w:r>
     </w:p>
-    <w:p/>
-    <w:p>
-      <w:r>
-        <w:t xml:space="preserve">Article III. </w:t>
-      </w:r>
-      <w:r>
-        <w:t>Meetings</w:t>
-      </w:r>
-      <w:r>
-        <w:tab/>
-      </w:r>
-    </w:p>
-    <w:p>
-      <w:pPr>
-        <w:ind w:left="720"/>
-      </w:pPr>
-      <w:r>
-        <w:t>This club will have biweekly general meetings. Committee leaders may choose their meeting times.</w:t>
-      </w:r>
-    </w:p>
     <w:p>
       <w:pPr>
         <w:numPr>
@@ -175,22 +137,13 @@
         </w:numPr>
       </w:pPr>
       <w:r>
-        <w:t xml:space="preserve">General meetings will be </w:t>
-      </w:r>
-      <w:r>
-        <w:t>led</w:t>
-      </w:r>
-      <w:r>
-        <w:t xml:space="preserve"> by the</w:t>
-      </w:r>
-      <w:r>
-        <w:t xml:space="preserve"> Head Administrator or the Assistant Administrator. </w:t>
-      </w:r>
-    </w:p>
-    <w:p/>
-    <w:p>
-      <w:r>
-        <w:t xml:space="preserve">Article IV.  Attendance </w:t>
+        <w:t xml:space="preserve">Each working group must assign at least one </w:t>
+      </w:r>
+      <w:r>
+        <w:t>member</w:t>
+      </w:r>
+      <w:r>
+        <w:t xml:space="preserve"> to the role Working Group Coordinator.</w:t>
       </w:r>
     </w:p>
     <w:p>
@@ -201,7 +154,16 @@
         </w:numPr>
       </w:pPr>
       <w:r>
-        <w:t xml:space="preserve">The officers will establish at the beginning of each semester a schedule for SOC meeting attendance. </w:t>
+        <w:t>The Working Group Coordinator will act as a liaison between their respective working group, general YDSA leadership, and the Coordinators of other working groups.</w:t>
+      </w:r>
+      <w:r>
+        <w:t xml:space="preserve"> </w:t>
+      </w:r>
+      <w:r>
+        <w:t>Additionally,</w:t>
+      </w:r>
+      <w:r>
+        <w:t xml:space="preserve"> they are to represent their group at any general function. </w:t>
       </w:r>
     </w:p>
     <w:p>
@@ -212,7 +174,32 @@
         </w:numPr>
       </w:pPr>
       <w:r>
-        <w:t xml:space="preserve">The officers will establish at the beginning of each month a schedule for general meeting attendance, ensuring that at least half of officers are represented at each general meeting. </w:t>
+        <w:t>No member may hold the role</w:t>
+      </w:r>
+      <w:r>
+        <w:t>s</w:t>
+      </w:r>
+      <w:r>
+        <w:t xml:space="preserve"> Head </w:t>
+      </w:r>
+      <w:r>
+        <w:t>Administrator and</w:t>
+      </w:r>
+      <w:r>
+        <w:t xml:space="preserve"> Working Group Coordinator concurrently.  </w:t>
+      </w:r>
+      <w:bookmarkStart w:id="0" w:name="_GoBack"/>
+      <w:bookmarkEnd w:id="0"/>
+    </w:p>
+    <w:p>
+      <w:pPr>
+        <w:numPr>
+          <w:ilvl w:val="0"/>
+          <w:numId w:val="1"/>
+        </w:numPr>
+      </w:pPr>
+      <w:r>
+        <w:t>This club will have biweekly general meetings. Committee leaders may choose their meeting times.</w:t>
       </w:r>
     </w:p>
     <w:p>
@@ -223,7 +210,35 @@
         </w:numPr>
       </w:pPr>
       <w:r>
-        <w:t>All attending officers should be 15 minutes early to each meeting, to help setup and greet people.</w:t>
+        <w:t xml:space="preserve">General meetings will be </w:t>
+      </w:r>
+      <w:r>
+        <w:t>led</w:t>
+      </w:r>
+      <w:r>
+        <w:t xml:space="preserve"> by the</w:t>
+      </w:r>
+      <w:r>
+        <w:t xml:space="preserve"> Head Administrator or the Assistant Administrator. </w:t>
+      </w:r>
+    </w:p>
+    <w:p>
+      <w:pPr>
+        <w:numPr>
+          <w:ilvl w:val="0"/>
+          <w:numId w:val="1"/>
+        </w:numPr>
+      </w:pPr>
+      <w:r>
+        <w:t xml:space="preserve">Attendance - If an obligation </w:t>
+      </w:r>
+      <w:proofErr w:type="spellStart"/>
+      <w:r>
+        <w:t>can not</w:t>
+      </w:r>
+      <w:proofErr w:type="spellEnd"/>
+      <w:r>
+        <w:t xml:space="preserve"> be kept, please give warning as far out as possible.</w:t>
       </w:r>
     </w:p>
     <w:p>
@@ -234,10 +249,29 @@
         </w:numPr>
       </w:pPr>
       <w:r>
-        <w:t>If an obligation can</w:t>
-      </w:r>
-      <w:r>
-        <w:t>not be kept, please give warning as far out as possible.</w:t>
+        <w:t xml:space="preserve">The officers will establish at the beginning of each semester a schedule for SOC meeting attendance. </w:t>
+      </w:r>
+    </w:p>
+    <w:p>
+      <w:pPr>
+        <w:numPr>
+          <w:ilvl w:val="1"/>
+          <w:numId w:val="1"/>
+        </w:numPr>
+      </w:pPr>
+      <w:r>
+        <w:t xml:space="preserve">The officers will establish at the beginning of each month a schedule for general meeting attendance, ensuring that at least half of officers are represented at each general meeting. </w:t>
+      </w:r>
+    </w:p>
+    <w:p>
+      <w:pPr>
+        <w:numPr>
+          <w:ilvl w:val="1"/>
+          <w:numId w:val="1"/>
+        </w:numPr>
+      </w:pPr>
+      <w:r>
+        <w:t>All attending officers should be 15 minutes early to each meeting, to help setup and greet people.</w:t>
       </w:r>
     </w:p>
     <w:p/>
@@ -246,12 +280,7 @@
     <w:p/>
     <w:p/>
     <w:p/>
-    <w:p/>
-    <w:p>
-      <w:r>
-        <w:lastRenderedPageBreak/>
-        <w:t xml:space="preserve">Article V. </w:t>
-      </w:r>
+    <w:p>
       <w:r>
         <w:t xml:space="preserve">Officer </w:t>
       </w:r>
@@ -287,7 +316,41 @@
         <w:t xml:space="preserve">Administrator </w:t>
       </w:r>
       <w:r>
-        <w:t xml:space="preserve">is the final keyholder for all social media (see social media guidelines for more details) and club resources. </w:t>
+        <w:t>is the final keyholder for all social media (see social media guidelines for more details) and club resources. In situations where a limited number of people can be given access to resources (</w:t>
+      </w:r>
+      <w:proofErr w:type="spellStart"/>
+      <w:r>
+        <w:t>eg</w:t>
+      </w:r>
+      <w:proofErr w:type="spellEnd"/>
+      <w:r>
+        <w:t xml:space="preserve"> SOC scheduling access), the Head </w:t>
+      </w:r>
+      <w:r>
+        <w:t xml:space="preserve">Administrator </w:t>
+      </w:r>
+      <w:r>
+        <w:t xml:space="preserve">shall always be one of those with access. The Head </w:t>
+      </w:r>
+      <w:r>
+        <w:t xml:space="preserve">Administrator </w:t>
+      </w:r>
+      <w:r>
+        <w:t>shall be the facilitator for club general meetings, setting the agenda and presenting as appropriate.</w:t>
+      </w:r>
+    </w:p>
+    <w:p>
+      <w:pPr>
+        <w:numPr>
+          <w:ilvl w:val="0"/>
+          <w:numId w:val="2"/>
+        </w:numPr>
+      </w:pPr>
+      <w:r>
+        <w:t xml:space="preserve">Assistant </w:t>
+      </w:r>
+      <w:r>
+        <w:t xml:space="preserve">Administrator </w:t>
       </w:r>
     </w:p>
     <w:p>
@@ -298,21 +361,48 @@
         </w:numPr>
       </w:pPr>
       <w:r>
-        <w:t>In situations where a limited number of people can be given access to resources (</w:t>
-      </w:r>
-      <w:proofErr w:type="spellStart"/>
-      <w:r>
-        <w:t>eg</w:t>
-      </w:r>
-      <w:proofErr w:type="spellEnd"/>
-      <w:r>
-        <w:t xml:space="preserve"> SOC scheduling access), the Head </w:t>
+        <w:t xml:space="preserve">The Assistant </w:t>
       </w:r>
       <w:r>
         <w:t xml:space="preserve">Administrator </w:t>
       </w:r>
       <w:r>
-        <w:t xml:space="preserve">shall always be one of those with access. </w:t>
+        <w:t xml:space="preserve">shall be a keyholder for all social media and club resources where possible. The Assistant </w:t>
+      </w:r>
+      <w:r>
+        <w:t xml:space="preserve">Administrator </w:t>
+      </w:r>
+      <w:r>
+        <w:t xml:space="preserve">shall aid in or </w:t>
+      </w:r>
+      <w:r>
+        <w:t>take over</w:t>
+      </w:r>
+      <w:r>
+        <w:t xml:space="preserve"> the Head </w:t>
+      </w:r>
+      <w:r>
+        <w:t>Administrator</w:t>
+      </w:r>
+      <w:r>
+        <w:t xml:space="preserve">’s </w:t>
+      </w:r>
+      <w:r>
+        <w:t>responsibilities</w:t>
+      </w:r>
+      <w:r>
+        <w:t xml:space="preserve"> as desired or necessary. </w:t>
+      </w:r>
+    </w:p>
+    <w:p>
+      <w:pPr>
+        <w:numPr>
+          <w:ilvl w:val="0"/>
+          <w:numId w:val="2"/>
+        </w:numPr>
+      </w:pPr>
+      <w:r>
+        <w:t>Head of Media and Messaging</w:t>
       </w:r>
     </w:p>
     <w:p>
@@ -323,13 +413,31 @@
         </w:numPr>
       </w:pPr>
       <w:r>
-        <w:t xml:space="preserve">The Head </w:t>
-      </w:r>
-      <w:r>
-        <w:t xml:space="preserve">Administrator </w:t>
-      </w:r>
-      <w:r>
-        <w:t>shall be the facilitator for club general meetings, setting the agenda and presenting as appropriate.</w:t>
+        <w:t xml:space="preserve">The head of media and messaging </w:t>
+      </w:r>
+      <w:proofErr w:type="gramStart"/>
+      <w:r>
+        <w:t>is in charge of</w:t>
+      </w:r>
+      <w:proofErr w:type="gramEnd"/>
+      <w:r>
+        <w:t xml:space="preserve"> coordinating the public-facing aspects of the club, including but not limited to </w:t>
+      </w:r>
+      <w:proofErr w:type="spellStart"/>
+      <w:r>
+        <w:t>facebook</w:t>
+      </w:r>
+      <w:proofErr w:type="spellEnd"/>
+      <w:r>
+        <w:t xml:space="preserve">, twitter, and </w:t>
+      </w:r>
+      <w:proofErr w:type="spellStart"/>
+      <w:r>
+        <w:t>instagram</w:t>
+      </w:r>
+      <w:proofErr w:type="spellEnd"/>
+      <w:r>
+        <w:t xml:space="preserve"> accounts. They are also responsible for the team creating any graphics or designs.</w:t>
       </w:r>
     </w:p>
     <w:p>
@@ -340,10 +448,7 @@
         </w:numPr>
       </w:pPr>
       <w:r>
-        <w:t xml:space="preserve">Assistant </w:t>
-      </w:r>
-      <w:r>
-        <w:t xml:space="preserve">Administrator </w:t>
+        <w:t>Secretary (2x)</w:t>
       </w:r>
     </w:p>
     <w:p>
@@ -354,13 +459,18 @@
         </w:numPr>
       </w:pPr>
       <w:r>
-        <w:t xml:space="preserve">The Assistant </w:t>
-      </w:r>
-      <w:r>
-        <w:t xml:space="preserve">Administrator </w:t>
-      </w:r>
-      <w:r>
-        <w:t xml:space="preserve">shall be a keyholder for all social media and club resources where possible. </w:t>
+        <w:t>The Secretaries are responsible for keeping and publishing the meetings of minutes. There should always be one at a general meeting.</w:t>
+      </w:r>
+    </w:p>
+    <w:p>
+      <w:pPr>
+        <w:numPr>
+          <w:ilvl w:val="0"/>
+          <w:numId w:val="2"/>
+        </w:numPr>
+      </w:pPr>
+      <w:r>
+        <w:t xml:space="preserve">Treasurer </w:t>
       </w:r>
     </w:p>
     <w:p>
@@ -371,136 +481,34 @@
         </w:numPr>
       </w:pPr>
       <w:r>
-        <w:t xml:space="preserve">The Assistant </w:t>
-      </w:r>
-      <w:r>
-        <w:t xml:space="preserve">Administrator </w:t>
-      </w:r>
-      <w:r>
-        <w:t xml:space="preserve">shall aid in or </w:t>
-      </w:r>
-      <w:r>
-        <w:t>take over</w:t>
-      </w:r>
-      <w:r>
-        <w:t xml:space="preserve"> the Head </w:t>
-      </w:r>
-      <w:r>
-        <w:t>Administrator</w:t>
-      </w:r>
-      <w:r>
-        <w:t xml:space="preserve">’s </w:t>
-      </w:r>
-      <w:r>
-        <w:t>responsibilities</w:t>
-      </w:r>
-      <w:r>
-        <w:t xml:space="preserve"> as desired or necessary. </w:t>
-      </w:r>
-    </w:p>
-    <w:p>
-      <w:pPr>
-        <w:numPr>
-          <w:ilvl w:val="0"/>
-          <w:numId w:val="2"/>
-        </w:numPr>
-      </w:pPr>
-      <w:r>
-        <w:t>Head of Media and Messaging</w:t>
-      </w:r>
-    </w:p>
-    <w:p>
-      <w:pPr>
-        <w:numPr>
-          <w:ilvl w:val="1"/>
-          <w:numId w:val="2"/>
-        </w:numPr>
-      </w:pPr>
-      <w:r>
-        <w:t xml:space="preserve">The head of media and messaging </w:t>
-      </w:r>
-      <w:r>
-        <w:t>oversees the</w:t>
+        <w:t>The treasurer is responsible for tracking expenses and income for the club, managing the club bank account, generating the semester reports for SOC, and handling funding requests with SOC.</w:t>
+      </w:r>
+    </w:p>
+    <w:p>
+      <w:r>
+        <w:tab/>
+      </w:r>
+    </w:p>
+    <w:p>
+      <w:pPr>
+        <w:ind w:firstLine="720"/>
+      </w:pPr>
+      <w:r>
+        <w:t xml:space="preserve">These positions may be held concurrently. One person may hold at most 3 </w:t>
+      </w:r>
+      <w:r>
+        <w:t>separate</w:t>
       </w:r>
       <w:r>
         <w:t xml:space="preserve"> </w:t>
       </w:r>
-      <w:r>
-        <w:t>coordination of</w:t>
-      </w:r>
-      <w:r>
-        <w:t xml:space="preserve"> the public-facing aspects of the club, including but not limited to </w:t>
-      </w:r>
-      <w:proofErr w:type="spellStart"/>
-      <w:r>
-        <w:t>facebook</w:t>
-      </w:r>
-      <w:proofErr w:type="spellEnd"/>
-      <w:r>
-        <w:t xml:space="preserve">, twitter, and </w:t>
-      </w:r>
-      <w:proofErr w:type="spellStart"/>
-      <w:r>
-        <w:t>instagram</w:t>
-      </w:r>
-      <w:proofErr w:type="spellEnd"/>
-      <w:r>
-        <w:t xml:space="preserve"> accounts. </w:t>
-      </w:r>
-    </w:p>
-    <w:p>
-      <w:pPr>
-        <w:numPr>
-          <w:ilvl w:val="1"/>
-          <w:numId w:val="2"/>
-        </w:numPr>
-      </w:pPr>
-      <w:r>
-        <w:t>They are also responsible for the team creating any graphics or designs.</w:t>
-      </w:r>
-    </w:p>
-    <w:p>
-      <w:pPr>
-        <w:numPr>
-          <w:ilvl w:val="0"/>
-          <w:numId w:val="2"/>
-        </w:numPr>
-      </w:pPr>
-      <w:r>
-        <w:t>Secretary (2x)</w:t>
-      </w:r>
-    </w:p>
-    <w:p>
-      <w:pPr>
-        <w:numPr>
-          <w:ilvl w:val="1"/>
-          <w:numId w:val="2"/>
-        </w:numPr>
-      </w:pPr>
-      <w:r>
-        <w:t>The Secretaries are responsible for keeping and publishing the meetings of minutes. There should always be one at a general meeting.</w:t>
-      </w:r>
-    </w:p>
-    <w:p>
-      <w:pPr>
-        <w:numPr>
-          <w:ilvl w:val="0"/>
-          <w:numId w:val="2"/>
-        </w:numPr>
-      </w:pPr>
-      <w:r>
-        <w:t xml:space="preserve">Treasurer </w:t>
-      </w:r>
-    </w:p>
-    <w:p>
-      <w:pPr>
-        <w:numPr>
-          <w:ilvl w:val="1"/>
-          <w:numId w:val="2"/>
-        </w:numPr>
-      </w:pPr>
-      <w:r>
-        <w:t>The treasurer is responsible for tracking expenses and income for the club, managing the club bank account, generating the semester reports for SOC, and handling funding requests with SOC.</w:t>
+    </w:p>
+    <w:p>
+      <w:pPr>
+        <w:ind w:firstLine="720"/>
+      </w:pPr>
+      <w:r>
+        <w:t xml:space="preserve">positions. </w:t>
       </w:r>
     </w:p>
     <w:p/>
@@ -509,67 +517,10 @@
         <w:ind w:left="720"/>
       </w:pPr>
       <w:r>
-        <w:t xml:space="preserve">These positions may be held concurrently. One person may hold at most 3 separate </w:t>
-      </w:r>
-      <w:bookmarkStart w:id="0" w:name="_GoBack"/>
-      <w:bookmarkEnd w:id="0"/>
-      <w:r>
-        <w:t xml:space="preserve">positions. </w:t>
-      </w:r>
-    </w:p>
-    <w:p>
-      <w:pPr>
-        <w:ind w:left="1440"/>
-      </w:pPr>
-    </w:p>
-    <w:p>
-      <w:r>
-        <w:t>Article VI. Membership</w:t>
-      </w:r>
-    </w:p>
-    <w:p>
-      <w:pPr>
-        <w:numPr>
-          <w:ilvl w:val="0"/>
-          <w:numId w:val="2"/>
-        </w:numPr>
-      </w:pPr>
-      <w:r>
-        <w:t xml:space="preserve">Membership shall be open to students of The University of Texas at Dallas regardless of sex, race, color, gender, religion, age, national origin, disability, sexuality, or veteran status. </w:t>
-      </w:r>
-    </w:p>
-    <w:p>
-      <w:pPr>
-        <w:numPr>
-          <w:ilvl w:val="0"/>
-          <w:numId w:val="2"/>
-        </w:numPr>
-      </w:pPr>
-      <w:r>
-        <w:t xml:space="preserve">Membership must be limited to UT Dallas students, faculty, and staff. </w:t>
-      </w:r>
-    </w:p>
-    <w:p>
-      <w:r>
-        <w:tab/>
-      </w:r>
-    </w:p>
-    <w:p/>
-    <w:p>
-      <w:pPr>
-        <w:ind w:left="720"/>
-      </w:pPr>
-      <w:r>
         <w:t xml:space="preserve">This constitution may be amended by a 2/3s </w:t>
       </w:r>
       <w:r>
-        <w:t xml:space="preserve">vote of all </w:t>
-      </w:r>
-      <w:r>
-        <w:t>active</w:t>
-      </w:r>
-      <w:r>
-        <w:t xml:space="preserve"> members. An </w:t>
+        <w:t xml:space="preserve">vote of all current members. An </w:t>
       </w:r>
       <w:r>
         <w:t>amendment may be proposed by ⅓ of the current officers, including working group heads, or ⅓ of the</w:t>
@@ -578,11 +529,13 @@
         <w:t xml:space="preserve"> </w:t>
       </w:r>
       <w:r>
-        <w:t xml:space="preserve">membership at large. An amendment will be made public for at least </w:t>
-      </w:r>
-      <w:r>
-        <w:t>48 hours before being voted on and</w:t>
-      </w:r>
+        <w:t xml:space="preserve">membership at large. An amendment will be made public for at least 48 hours before being voted </w:t>
+      </w:r>
+      <w:proofErr w:type="gramStart"/>
+      <w:r>
+        <w:t>on, and</w:t>
+      </w:r>
+      <w:proofErr w:type="gramEnd"/>
       <w:r>
         <w:t xml:space="preserve"> be open to voting for at least another 48. In general, major amendments should have both a longer publicization and longer voting period.</w:t>
       </w:r>
@@ -603,345 +556,6 @@
 <file path=word/numbering.xml><?xml version="1.0" encoding="utf-8"?>
 <w:numbering xmlns:wpc="http://schemas.microsoft.com/office/word/2010/wordprocessingCanvas" xmlns:cx="http://schemas.microsoft.com/office/drawing/2014/chartex" xmlns:cx1="http://schemas.microsoft.com/office/drawing/2015/9/8/chartex" xmlns:cx2="http://schemas.microsoft.com/office/drawing/2015/10/21/chartex" xmlns:cx3="http://schemas.microsoft.com/office/drawing/2016/5/9/chartex" xmlns:cx4="http://schemas.microsoft.com/office/drawing/2016/5/10/chartex" xmlns:cx5="http://schemas.microsoft.com/office/drawing/2016/5/11/chartex" xmlns:cx6="http://schemas.microsoft.com/office/drawing/2016/5/12/chartex" xmlns:cx7="http://schemas.microsoft.com/office/drawing/2016/5/13/chartex" xmlns:cx8="http://schemas.microsoft.com/office/drawing/2016/5/14/chartex" xmlns:mc="http://schemas.openxmlformats.org/markup-compatibility/2006" xmlns:aink="http://schemas.microsoft.com/office/drawing/2016/ink" xmlns:am3d="http://schemas.microsoft.com/office/drawing/2017/model3d" xmlns:o="urn:schemas-microsoft-com:office:office" xmlns:r="http://schemas.openxmlformats.org/officeDocument/2006/relationships" xmlns:m="http://schemas.openxmlformats.org/officeDocument/2006/math" xmlns:v="urn:schemas-microsoft-com:vml" xmlns:wp14="http://schemas.microsoft.com/office/word/2010/wordprocessingDrawing" xmlns:wp="http://schemas.openxmlformats.org/drawingml/2006/wordprocessingDrawing" xmlns:w10="urn:schemas-microsoft-com:office:word" xmlns:w="http://schemas.openxmlformats.org/wordprocessingml/2006/main" xmlns:w14="http://schemas.microsoft.com/office/word/2010/wordml" xmlns:w15="http://schemas.microsoft.com/office/word/2012/wordml" xmlns:w16cid="http://schemas.microsoft.com/office/word/2016/wordml/cid" xmlns:w16se="http://schemas.microsoft.com/office/word/2015/wordml/symex" xmlns:wpg="http://schemas.microsoft.com/office/word/2010/wordprocessingGroup" xmlns:wpi="http://schemas.microsoft.com/office/word/2010/wordprocessingInk" xmlns:wne="http://schemas.microsoft.com/office/word/2006/wordml" xmlns:wps="http://schemas.microsoft.com/office/word/2010/wordprocessingShape" mc:Ignorable="w14 w15 w16se w16cid wp14">
   <w:abstractNum w:abstractNumId="0" w15:restartNumberingAfterBreak="0">
-    <w:nsid w:val="11F50486"/>
-    <w:multiLevelType w:val="hybridMultilevel"/>
-    <w:tmpl w:val="AE1E3F94"/>
-    <w:lvl w:ilvl="0" w:tplc="3E02557A">
-      <w:start w:val="6"/>
-      <w:numFmt w:val="bullet"/>
-      <w:lvlText w:val=""/>
-      <w:lvlJc w:val="left"/>
-      <w:pPr>
-        <w:ind w:left="1080" w:hanging="360"/>
-      </w:pPr>
-      <w:rPr>
-        <w:rFonts w:ascii="Symbol" w:eastAsia="Arial" w:hAnsi="Symbol" w:cs="Arial" w:hint="default"/>
-      </w:rPr>
-    </w:lvl>
-    <w:lvl w:ilvl="1" w:tplc="04090003" w:tentative="1">
-      <w:start w:val="1"/>
-      <w:numFmt w:val="bullet"/>
-      <w:lvlText w:val="o"/>
-      <w:lvlJc w:val="left"/>
-      <w:pPr>
-        <w:ind w:left="1800" w:hanging="360"/>
-      </w:pPr>
-      <w:rPr>
-        <w:rFonts w:ascii="Courier New" w:hAnsi="Courier New" w:cs="Courier New" w:hint="default"/>
-      </w:rPr>
-    </w:lvl>
-    <w:lvl w:ilvl="2" w:tplc="04090005" w:tentative="1">
-      <w:start w:val="1"/>
-      <w:numFmt w:val="bullet"/>
-      <w:lvlText w:val=""/>
-      <w:lvlJc w:val="left"/>
-      <w:pPr>
-        <w:ind w:left="2520" w:hanging="360"/>
-      </w:pPr>
-      <w:rPr>
-        <w:rFonts w:ascii="Wingdings" w:hAnsi="Wingdings" w:hint="default"/>
-      </w:rPr>
-    </w:lvl>
-    <w:lvl w:ilvl="3" w:tplc="04090001" w:tentative="1">
-      <w:start w:val="1"/>
-      <w:numFmt w:val="bullet"/>
-      <w:lvlText w:val=""/>
-      <w:lvlJc w:val="left"/>
-      <w:pPr>
-        <w:ind w:left="3240" w:hanging="360"/>
-      </w:pPr>
-      <w:rPr>
-        <w:rFonts w:ascii="Symbol" w:hAnsi="Symbol" w:hint="default"/>
-      </w:rPr>
-    </w:lvl>
-    <w:lvl w:ilvl="4" w:tplc="04090003" w:tentative="1">
-      <w:start w:val="1"/>
-      <w:numFmt w:val="bullet"/>
-      <w:lvlText w:val="o"/>
-      <w:lvlJc w:val="left"/>
-      <w:pPr>
-        <w:ind w:left="3960" w:hanging="360"/>
-      </w:pPr>
-      <w:rPr>
-        <w:rFonts w:ascii="Courier New" w:hAnsi="Courier New" w:cs="Courier New" w:hint="default"/>
-      </w:rPr>
-    </w:lvl>
-    <w:lvl w:ilvl="5" w:tplc="04090005" w:tentative="1">
-      <w:start w:val="1"/>
-      <w:numFmt w:val="bullet"/>
-      <w:lvlText w:val=""/>
-      <w:lvlJc w:val="left"/>
-      <w:pPr>
-        <w:ind w:left="4680" w:hanging="360"/>
-      </w:pPr>
-      <w:rPr>
-        <w:rFonts w:ascii="Wingdings" w:hAnsi="Wingdings" w:hint="default"/>
-      </w:rPr>
-    </w:lvl>
-    <w:lvl w:ilvl="6" w:tplc="04090001" w:tentative="1">
-      <w:start w:val="1"/>
-      <w:numFmt w:val="bullet"/>
-      <w:lvlText w:val=""/>
-      <w:lvlJc w:val="left"/>
-      <w:pPr>
-        <w:ind w:left="5400" w:hanging="360"/>
-      </w:pPr>
-      <w:rPr>
-        <w:rFonts w:ascii="Symbol" w:hAnsi="Symbol" w:hint="default"/>
-      </w:rPr>
-    </w:lvl>
-    <w:lvl w:ilvl="7" w:tplc="04090003" w:tentative="1">
-      <w:start w:val="1"/>
-      <w:numFmt w:val="bullet"/>
-      <w:lvlText w:val="o"/>
-      <w:lvlJc w:val="left"/>
-      <w:pPr>
-        <w:ind w:left="6120" w:hanging="360"/>
-      </w:pPr>
-      <w:rPr>
-        <w:rFonts w:ascii="Courier New" w:hAnsi="Courier New" w:cs="Courier New" w:hint="default"/>
-      </w:rPr>
-    </w:lvl>
-    <w:lvl w:ilvl="8" w:tplc="04090005" w:tentative="1">
-      <w:start w:val="1"/>
-      <w:numFmt w:val="bullet"/>
-      <w:lvlText w:val=""/>
-      <w:lvlJc w:val="left"/>
-      <w:pPr>
-        <w:ind w:left="6840" w:hanging="360"/>
-      </w:pPr>
-      <w:rPr>
-        <w:rFonts w:ascii="Wingdings" w:hAnsi="Wingdings" w:hint="default"/>
-      </w:rPr>
-    </w:lvl>
-  </w:abstractNum>
-  <w:abstractNum w:abstractNumId="1" w15:restartNumberingAfterBreak="0">
-    <w:nsid w:val="24A80BE5"/>
-    <w:multiLevelType w:val="hybridMultilevel"/>
-    <w:tmpl w:val="3B0CC054"/>
-    <w:lvl w:ilvl="0" w:tplc="94169226">
-      <w:start w:val="1"/>
-      <w:numFmt w:val="bullet"/>
-      <w:lvlText w:val=""/>
-      <w:lvlJc w:val="left"/>
-      <w:pPr>
-        <w:ind w:left="1080" w:hanging="360"/>
-      </w:pPr>
-      <w:rPr>
-        <w:rFonts w:ascii="Symbol" w:eastAsia="Arial" w:hAnsi="Symbol" w:cs="Arial" w:hint="default"/>
-      </w:rPr>
-    </w:lvl>
-    <w:lvl w:ilvl="1" w:tplc="04090003" w:tentative="1">
-      <w:start w:val="1"/>
-      <w:numFmt w:val="bullet"/>
-      <w:lvlText w:val="o"/>
-      <w:lvlJc w:val="left"/>
-      <w:pPr>
-        <w:ind w:left="1800" w:hanging="360"/>
-      </w:pPr>
-      <w:rPr>
-        <w:rFonts w:ascii="Courier New" w:hAnsi="Courier New" w:cs="Courier New" w:hint="default"/>
-      </w:rPr>
-    </w:lvl>
-    <w:lvl w:ilvl="2" w:tplc="04090005" w:tentative="1">
-      <w:start w:val="1"/>
-      <w:numFmt w:val="bullet"/>
-      <w:lvlText w:val=""/>
-      <w:lvlJc w:val="left"/>
-      <w:pPr>
-        <w:ind w:left="2520" w:hanging="360"/>
-      </w:pPr>
-      <w:rPr>
-        <w:rFonts w:ascii="Wingdings" w:hAnsi="Wingdings" w:hint="default"/>
-      </w:rPr>
-    </w:lvl>
-    <w:lvl w:ilvl="3" w:tplc="04090001" w:tentative="1">
-      <w:start w:val="1"/>
-      <w:numFmt w:val="bullet"/>
-      <w:lvlText w:val=""/>
-      <w:lvlJc w:val="left"/>
-      <w:pPr>
-        <w:ind w:left="3240" w:hanging="360"/>
-      </w:pPr>
-      <w:rPr>
-        <w:rFonts w:ascii="Symbol" w:hAnsi="Symbol" w:hint="default"/>
-      </w:rPr>
-    </w:lvl>
-    <w:lvl w:ilvl="4" w:tplc="04090003" w:tentative="1">
-      <w:start w:val="1"/>
-      <w:numFmt w:val="bullet"/>
-      <w:lvlText w:val="o"/>
-      <w:lvlJc w:val="left"/>
-      <w:pPr>
-        <w:ind w:left="3960" w:hanging="360"/>
-      </w:pPr>
-      <w:rPr>
-        <w:rFonts w:ascii="Courier New" w:hAnsi="Courier New" w:cs="Courier New" w:hint="default"/>
-      </w:rPr>
-    </w:lvl>
-    <w:lvl w:ilvl="5" w:tplc="04090005" w:tentative="1">
-      <w:start w:val="1"/>
-      <w:numFmt w:val="bullet"/>
-      <w:lvlText w:val=""/>
-      <w:lvlJc w:val="left"/>
-      <w:pPr>
-        <w:ind w:left="4680" w:hanging="360"/>
-      </w:pPr>
-      <w:rPr>
-        <w:rFonts w:ascii="Wingdings" w:hAnsi="Wingdings" w:hint="default"/>
-      </w:rPr>
-    </w:lvl>
-    <w:lvl w:ilvl="6" w:tplc="04090001" w:tentative="1">
-      <w:start w:val="1"/>
-      <w:numFmt w:val="bullet"/>
-      <w:lvlText w:val=""/>
-      <w:lvlJc w:val="left"/>
-      <w:pPr>
-        <w:ind w:left="5400" w:hanging="360"/>
-      </w:pPr>
-      <w:rPr>
-        <w:rFonts w:ascii="Symbol" w:hAnsi="Symbol" w:hint="default"/>
-      </w:rPr>
-    </w:lvl>
-    <w:lvl w:ilvl="7" w:tplc="04090003" w:tentative="1">
-      <w:start w:val="1"/>
-      <w:numFmt w:val="bullet"/>
-      <w:lvlText w:val="o"/>
-      <w:lvlJc w:val="left"/>
-      <w:pPr>
-        <w:ind w:left="6120" w:hanging="360"/>
-      </w:pPr>
-      <w:rPr>
-        <w:rFonts w:ascii="Courier New" w:hAnsi="Courier New" w:cs="Courier New" w:hint="default"/>
-      </w:rPr>
-    </w:lvl>
-    <w:lvl w:ilvl="8" w:tplc="04090005" w:tentative="1">
-      <w:start w:val="1"/>
-      <w:numFmt w:val="bullet"/>
-      <w:lvlText w:val=""/>
-      <w:lvlJc w:val="left"/>
-      <w:pPr>
-        <w:ind w:left="6840" w:hanging="360"/>
-      </w:pPr>
-      <w:rPr>
-        <w:rFonts w:ascii="Wingdings" w:hAnsi="Wingdings" w:hint="default"/>
-      </w:rPr>
-    </w:lvl>
-  </w:abstractNum>
-  <w:abstractNum w:abstractNumId="2" w15:restartNumberingAfterBreak="0">
-    <w:nsid w:val="28212CFC"/>
-    <w:multiLevelType w:val="hybridMultilevel"/>
-    <w:tmpl w:val="9EACA650"/>
-    <w:lvl w:ilvl="0" w:tplc="9F109294">
-      <w:start w:val="6"/>
-      <w:numFmt w:val="bullet"/>
-      <w:lvlText w:val=""/>
-      <w:lvlJc w:val="left"/>
-      <w:pPr>
-        <w:ind w:left="1800" w:hanging="360"/>
-      </w:pPr>
-      <w:rPr>
-        <w:rFonts w:ascii="Symbol" w:eastAsia="Arial" w:hAnsi="Symbol" w:cs="Arial" w:hint="default"/>
-      </w:rPr>
-    </w:lvl>
-    <w:lvl w:ilvl="1" w:tplc="04090003" w:tentative="1">
-      <w:start w:val="1"/>
-      <w:numFmt w:val="bullet"/>
-      <w:lvlText w:val="o"/>
-      <w:lvlJc w:val="left"/>
-      <w:pPr>
-        <w:ind w:left="2520" w:hanging="360"/>
-      </w:pPr>
-      <w:rPr>
-        <w:rFonts w:ascii="Courier New" w:hAnsi="Courier New" w:cs="Courier New" w:hint="default"/>
-      </w:rPr>
-    </w:lvl>
-    <w:lvl w:ilvl="2" w:tplc="04090005" w:tentative="1">
-      <w:start w:val="1"/>
-      <w:numFmt w:val="bullet"/>
-      <w:lvlText w:val=""/>
-      <w:lvlJc w:val="left"/>
-      <w:pPr>
-        <w:ind w:left="3240" w:hanging="360"/>
-      </w:pPr>
-      <w:rPr>
-        <w:rFonts w:ascii="Wingdings" w:hAnsi="Wingdings" w:hint="default"/>
-      </w:rPr>
-    </w:lvl>
-    <w:lvl w:ilvl="3" w:tplc="04090001" w:tentative="1">
-      <w:start w:val="1"/>
-      <w:numFmt w:val="bullet"/>
-      <w:lvlText w:val=""/>
-      <w:lvlJc w:val="left"/>
-      <w:pPr>
-        <w:ind w:left="3960" w:hanging="360"/>
-      </w:pPr>
-      <w:rPr>
-        <w:rFonts w:ascii="Symbol" w:hAnsi="Symbol" w:hint="default"/>
-      </w:rPr>
-    </w:lvl>
-    <w:lvl w:ilvl="4" w:tplc="04090003" w:tentative="1">
-      <w:start w:val="1"/>
-      <w:numFmt w:val="bullet"/>
-      <w:lvlText w:val="o"/>
-      <w:lvlJc w:val="left"/>
-      <w:pPr>
-        <w:ind w:left="4680" w:hanging="360"/>
-      </w:pPr>
-      <w:rPr>
-        <w:rFonts w:ascii="Courier New" w:hAnsi="Courier New" w:cs="Courier New" w:hint="default"/>
-      </w:rPr>
-    </w:lvl>
-    <w:lvl w:ilvl="5" w:tplc="04090005" w:tentative="1">
-      <w:start w:val="1"/>
-      <w:numFmt w:val="bullet"/>
-      <w:lvlText w:val=""/>
-      <w:lvlJc w:val="left"/>
-      <w:pPr>
-        <w:ind w:left="5400" w:hanging="360"/>
-      </w:pPr>
-      <w:rPr>
-        <w:rFonts w:ascii="Wingdings" w:hAnsi="Wingdings" w:hint="default"/>
-      </w:rPr>
-    </w:lvl>
-    <w:lvl w:ilvl="6" w:tplc="04090001" w:tentative="1">
-      <w:start w:val="1"/>
-      <w:numFmt w:val="bullet"/>
-      <w:lvlText w:val=""/>
-      <w:lvlJc w:val="left"/>
-      <w:pPr>
-        <w:ind w:left="6120" w:hanging="360"/>
-      </w:pPr>
-      <w:rPr>
-        <w:rFonts w:ascii="Symbol" w:hAnsi="Symbol" w:hint="default"/>
-      </w:rPr>
-    </w:lvl>
-    <w:lvl w:ilvl="7" w:tplc="04090003" w:tentative="1">
-      <w:start w:val="1"/>
-      <w:numFmt w:val="bullet"/>
-      <w:lvlText w:val="o"/>
-      <w:lvlJc w:val="left"/>
-      <w:pPr>
-        <w:ind w:left="6840" w:hanging="360"/>
-      </w:pPr>
-      <w:rPr>
-        <w:rFonts w:ascii="Courier New" w:hAnsi="Courier New" w:cs="Courier New" w:hint="default"/>
-      </w:rPr>
-    </w:lvl>
-    <w:lvl w:ilvl="8" w:tplc="04090005" w:tentative="1">
-      <w:start w:val="1"/>
-      <w:numFmt w:val="bullet"/>
-      <w:lvlText w:val=""/>
-      <w:lvlJc w:val="left"/>
-      <w:pPr>
-        <w:ind w:left="7560" w:hanging="360"/>
-      </w:pPr>
-      <w:rPr>
-        <w:rFonts w:ascii="Wingdings" w:hAnsi="Wingdings" w:hint="default"/>
-      </w:rPr>
-    </w:lvl>
-  </w:abstractNum>
-  <w:abstractNum w:abstractNumId="3" w15:restartNumberingAfterBreak="0">
     <w:nsid w:val="550D2E5E"/>
     <w:multiLevelType w:val="multilevel"/>
     <w:tmpl w:val="2776257E"/>
@@ -1054,123 +668,10 @@
       </w:rPr>
     </w:lvl>
   </w:abstractNum>
-  <w:abstractNum w:abstractNumId="4" w15:restartNumberingAfterBreak="0">
-    <w:nsid w:val="70280705"/>
-    <w:multiLevelType w:val="hybridMultilevel"/>
-    <w:tmpl w:val="952C41CA"/>
-    <w:lvl w:ilvl="0" w:tplc="9D8441A4">
-      <w:start w:val="3"/>
-      <w:numFmt w:val="bullet"/>
-      <w:lvlText w:val=""/>
-      <w:lvlJc w:val="left"/>
-      <w:pPr>
-        <w:ind w:left="720" w:hanging="360"/>
-      </w:pPr>
-      <w:rPr>
-        <w:rFonts w:ascii="Symbol" w:eastAsia="Arial" w:hAnsi="Symbol" w:cs="Arial" w:hint="default"/>
-      </w:rPr>
-    </w:lvl>
-    <w:lvl w:ilvl="1" w:tplc="04090003" w:tentative="1">
-      <w:start w:val="1"/>
-      <w:numFmt w:val="bullet"/>
-      <w:lvlText w:val="o"/>
-      <w:lvlJc w:val="left"/>
-      <w:pPr>
-        <w:ind w:left="1440" w:hanging="360"/>
-      </w:pPr>
-      <w:rPr>
-        <w:rFonts w:ascii="Courier New" w:hAnsi="Courier New" w:cs="Courier New" w:hint="default"/>
-      </w:rPr>
-    </w:lvl>
-    <w:lvl w:ilvl="2" w:tplc="04090005" w:tentative="1">
-      <w:start w:val="1"/>
-      <w:numFmt w:val="bullet"/>
-      <w:lvlText w:val=""/>
-      <w:lvlJc w:val="left"/>
-      <w:pPr>
-        <w:ind w:left="2160" w:hanging="360"/>
-      </w:pPr>
-      <w:rPr>
-        <w:rFonts w:ascii="Wingdings" w:hAnsi="Wingdings" w:hint="default"/>
-      </w:rPr>
-    </w:lvl>
-    <w:lvl w:ilvl="3" w:tplc="04090001" w:tentative="1">
-      <w:start w:val="1"/>
-      <w:numFmt w:val="bullet"/>
-      <w:lvlText w:val=""/>
-      <w:lvlJc w:val="left"/>
-      <w:pPr>
-        <w:ind w:left="2880" w:hanging="360"/>
-      </w:pPr>
-      <w:rPr>
-        <w:rFonts w:ascii="Symbol" w:hAnsi="Symbol" w:hint="default"/>
-      </w:rPr>
-    </w:lvl>
-    <w:lvl w:ilvl="4" w:tplc="04090003" w:tentative="1">
-      <w:start w:val="1"/>
-      <w:numFmt w:val="bullet"/>
-      <w:lvlText w:val="o"/>
-      <w:lvlJc w:val="left"/>
-      <w:pPr>
-        <w:ind w:left="3600" w:hanging="360"/>
-      </w:pPr>
-      <w:rPr>
-        <w:rFonts w:ascii="Courier New" w:hAnsi="Courier New" w:cs="Courier New" w:hint="default"/>
-      </w:rPr>
-    </w:lvl>
-    <w:lvl w:ilvl="5" w:tplc="04090005" w:tentative="1">
-      <w:start w:val="1"/>
-      <w:numFmt w:val="bullet"/>
-      <w:lvlText w:val=""/>
-      <w:lvlJc w:val="left"/>
-      <w:pPr>
-        <w:ind w:left="4320" w:hanging="360"/>
-      </w:pPr>
-      <w:rPr>
-        <w:rFonts w:ascii="Wingdings" w:hAnsi="Wingdings" w:hint="default"/>
-      </w:rPr>
-    </w:lvl>
-    <w:lvl w:ilvl="6" w:tplc="04090001" w:tentative="1">
-      <w:start w:val="1"/>
-      <w:numFmt w:val="bullet"/>
-      <w:lvlText w:val=""/>
-      <w:lvlJc w:val="left"/>
-      <w:pPr>
-        <w:ind w:left="5040" w:hanging="360"/>
-      </w:pPr>
-      <w:rPr>
-        <w:rFonts w:ascii="Symbol" w:hAnsi="Symbol" w:hint="default"/>
-      </w:rPr>
-    </w:lvl>
-    <w:lvl w:ilvl="7" w:tplc="04090003" w:tentative="1">
-      <w:start w:val="1"/>
-      <w:numFmt w:val="bullet"/>
-      <w:lvlText w:val="o"/>
-      <w:lvlJc w:val="left"/>
-      <w:pPr>
-        <w:ind w:left="5760" w:hanging="360"/>
-      </w:pPr>
-      <w:rPr>
-        <w:rFonts w:ascii="Courier New" w:hAnsi="Courier New" w:cs="Courier New" w:hint="default"/>
-      </w:rPr>
-    </w:lvl>
-    <w:lvl w:ilvl="8" w:tplc="04090005" w:tentative="1">
-      <w:start w:val="1"/>
-      <w:numFmt w:val="bullet"/>
-      <w:lvlText w:val=""/>
-      <w:lvlJc w:val="left"/>
-      <w:pPr>
-        <w:ind w:left="6480" w:hanging="360"/>
-      </w:pPr>
-      <w:rPr>
-        <w:rFonts w:ascii="Wingdings" w:hAnsi="Wingdings" w:hint="default"/>
-      </w:rPr>
-    </w:lvl>
-  </w:abstractNum>
-  <w:abstractNum w:abstractNumId="5" w15:restartNumberingAfterBreak="0">
+  <w:abstractNum w:abstractNumId="1" w15:restartNumberingAfterBreak="0">
     <w:nsid w:val="77764C16"/>
     <w:multiLevelType w:val="multilevel"/>
-    <w:tmpl w:val="99C83C8A"/>
+    <w:tmpl w:val="798E97A2"/>
     <w:lvl w:ilvl="0">
       <w:start w:val="1"/>
       <w:numFmt w:val="decimal"/>
@@ -1184,15 +685,14 @@
       </w:rPr>
     </w:lvl>
     <w:lvl w:ilvl="1">
-      <w:start w:val="3"/>
-      <w:numFmt w:val="bullet"/>
-      <w:lvlText w:val=""/>
+      <w:start w:val="1"/>
+      <w:numFmt w:val="lowerLetter"/>
+      <w:lvlText w:val="%2."/>
       <w:lvlJc w:val="left"/>
       <w:pPr>
         <w:ind w:left="1440" w:hanging="360"/>
       </w:pPr>
       <w:rPr>
-        <w:rFonts w:ascii="Symbol" w:eastAsia="Arial" w:hAnsi="Symbol" w:cs="Arial" w:hint="default"/>
         <w:u w:val="none"/>
       </w:rPr>
     </w:lvl>
@@ -1282,22 +782,10 @@
     </w:lvl>
   </w:abstractNum>
   <w:num w:numId="1">
-    <w:abstractNumId w:val="5"/>
+    <w:abstractNumId w:val="1"/>
   </w:num>
   <w:num w:numId="2">
-    <w:abstractNumId w:val="3"/>
-  </w:num>
-  <w:num w:numId="3">
     <w:abstractNumId w:val="0"/>
-  </w:num>
-  <w:num w:numId="4">
-    <w:abstractNumId w:val="2"/>
-  </w:num>
-  <w:num w:numId="5">
-    <w:abstractNumId w:val="1"/>
-  </w:num>
-  <w:num w:numId="6">
-    <w:abstractNumId w:val="4"/>
   </w:num>
 </w:numbering>
 </file>
@@ -1846,17 +1334,6 @@
       <w:szCs w:val="30"/>
     </w:rPr>
   </w:style>
-  <w:style w:type="paragraph" w:styleId="ListParagraph">
-    <w:name w:val="List Paragraph"/>
-    <w:basedOn w:val="Normal"/>
-    <w:uiPriority w:val="34"/>
-    <w:qFormat/>
-    <w:rsid w:val="00A76033"/>
-    <w:pPr>
-      <w:ind w:left="720"/>
-      <w:contextualSpacing/>
-    </w:pPr>
-  </w:style>
 </w:styles>
 </file>
 

</xml_diff>